<commit_message>
Adding new Rspec upload test
</commit_message>
<xml_diff>
--- a/spec/support/files/some_file.docx
+++ b/spec/support/files/some_file.docx
@@ -5,11 +5,18 @@
     <w:p>
       <w:pPr>
         <w:pStyle w:val="Normal"/>
-        <w:rPr/>
       </w:pPr>
       <w:r>
         <w:rPr/>
-        <w:t>Inside file</w:t>
+        <w:t xml:space="preserve">Inside </w:t>
+      </w:r>
+      <w:r>
+        <w:rPr/>
+        <w:t xml:space="preserve">DOCX </w:t>
+      </w:r>
+      <w:r>
+        <w:rPr/>
+        <w:t>file</w:t>
       </w:r>
       <w:r/>
     </w:p>
@@ -20,6 +27,7 @@
       <w:pgNumType w:fmt="decimal"/>
       <w:formProt w:val="false"/>
       <w:textDirection w:val="lrTb"/>
+      <w:docGrid w:type="default" w:linePitch="240" w:charSpace="4294961151"/>
     </w:sectPr>
   </w:body>
 </w:document>
@@ -31,7 +39,6 @@
     <w:rPrDefault>
       <w:rPr>
         <w:rFonts w:ascii="Liberation Serif" w:hAnsi="Liberation Serif" w:eastAsia="Droid Sans Fallback" w:cs="FreeSans"/>
-        <w:sz w:val="24"/>
         <w:szCs w:val="24"/>
         <w:lang w:val="de-AT" w:eastAsia="zh-CN" w:bidi="hi-IN"/>
       </w:rPr>
@@ -45,10 +52,12 @@
     <w:pPr>
       <w:widowControl w:val="false"/>
       <w:suppressAutoHyphens w:val="true"/>
+      <w:bidi w:val="0"/>
+      <w:jc w:val="left"/>
     </w:pPr>
     <w:rPr>
       <w:rFonts w:ascii="Liberation Serif" w:hAnsi="Liberation Serif" w:eastAsia="Droid Sans Fallback" w:cs="FreeSans"/>
-      <w:color w:val="auto"/>
+      <w:color w:val="00000A"/>
       <w:sz w:val="24"/>
       <w:szCs w:val="24"/>
       <w:lang w:val="de-AT" w:eastAsia="zh-CN" w:bidi="hi-IN"/>

</xml_diff>